<commit_message>
Update KT README for example images
</commit_message>
<xml_diff>
--- a/Module-KeyTask/ETK-KeyTaskREADME.docx
+++ b/Module-KeyTask/ETK-KeyTaskREADME.docx
@@ -249,13 +249,19 @@
         <w:t xml:space="preserve"> Images</w:t>
       </w:r>
       <w:r>
-        <w:t>: KeyTaskExample00</w:t>
+        <w:t>: KTimage</w:t>
+      </w:r>
+      <w:r>
+        <w:t>00</w:t>
       </w:r>
       <w:r>
         <w:t xml:space="preserve">.png – </w:t>
       </w:r>
       <w:r>
-        <w:t>KeyTaskExample04</w:t>
+        <w:t>K</w:t>
+      </w:r>
+      <w:r>
+        <w:t>Timage06</w:t>
       </w:r>
       <w:r>
         <w:t>.png</w:t>
@@ -455,21 +461,27 @@
       <w:r>
         <w:t>.</w:t>
       </w:r>
+      <w:r>
+        <w:t xml:space="preserve">  </w:t>
+      </w:r>
+    </w:p>
+    <w:p>
+      <w:r>
+        <w:t xml:space="preserve">Detailed information on developing surveys and using the Qualtrics JavaScript API can be found on the Qualtrics website.  </w:t>
+      </w:r>
+    </w:p>
+    <w:p>
+      <w:r>
+        <w:lastRenderedPageBreak/>
+        <w:t xml:space="preserve">A set of </w:t>
+      </w:r>
+      <w:r>
+        <w:t xml:space="preserve">trivial </w:t>
+      </w:r>
       <w:bookmarkStart w:id="0" w:name="_GoBack"/>
       <w:bookmarkEnd w:id="0"/>
       <w:r>
-        <w:t xml:space="preserve">  </w:t>
-      </w:r>
-    </w:p>
-    <w:p>
-      <w:r>
-        <w:t xml:space="preserve">Detailed information on developing surveys and using the Qualtrics JavaScript API can be found on the Qualtrics website.  </w:t>
-      </w:r>
-    </w:p>
-    <w:p>
-      <w:r>
-        <w:lastRenderedPageBreak/>
-        <w:t>A set of five example</w:t>
+        <w:t>example</w:t>
       </w:r>
       <w:r>
         <w:t xml:space="preserve"> stimuli </w:t>

</xml_diff>